<commit_message>
modified:   A4 Report Template.docx 	modified:   A4P3.py
</commit_message>
<xml_diff>
--- a/A4 Report Template.docx
+++ b/A4 Report Template.docx
@@ -56,7 +56,16 @@
         </w:numPr>
       </w:pPr>
       <w:r>
-        <w:t>________________________________ (Name) ___________ (CCID)</w:t>
+        <w:t>Adit Rada________________________</w:t>
+      </w:r>
+      <w:r>
+        <w:t>(Name)</w:t>
+      </w:r>
+      <w:r>
+        <w:t xml:space="preserve"> sr11______</w:t>
+      </w:r>
+      <w:r>
+        <w:t xml:space="preserve"> (CCID)</w:t>
       </w:r>
     </w:p>
     <w:p>
@@ -67,7 +76,28 @@
         </w:numPr>
       </w:pPr>
       <w:r>
-        <w:t>________________________________ (Name) ___________ (CCID)</w:t>
+        <w:t>James Schaefer-Pham</w:t>
+      </w:r>
+      <w:r>
+        <w:t>_____________</w:t>
+      </w:r>
+      <w:r>
+        <w:t xml:space="preserve"> </w:t>
+      </w:r>
+      <w:r>
+        <w:t xml:space="preserve">(Name) </w:t>
+      </w:r>
+      <w:r>
+        <w:t>jschaefe</w:t>
+      </w:r>
+      <w:r>
+        <w:t xml:space="preserve"> </w:t>
+      </w:r>
+      <w:r>
+        <w:t>___</w:t>
+      </w:r>
+      <w:r>
+        <w:t>(CCID)</w:t>
       </w:r>
     </w:p>
     <w:p>
@@ -78,7 +108,22 @@
         </w:numPr>
       </w:pPr>
       <w:r>
-        <w:t>________________________________ (Name) ___________ (CCID)</w:t>
+        <w:t>Adit Rada</w:t>
+      </w:r>
+      <w:r>
+        <w:t>_______________________</w:t>
+      </w:r>
+      <w:r>
+        <w:t xml:space="preserve"> </w:t>
+      </w:r>
+      <w:r>
+        <w:t xml:space="preserve">(Name) </w:t>
+      </w:r>
+      <w:r>
+        <w:t>rada_______</w:t>
+      </w:r>
+      <w:r>
+        <w:t xml:space="preserve"> (CCID)</w:t>
       </w:r>
     </w:p>
     <w:p>
@@ -96,7 +141,7 @@
       </w:pPr>
       <w:r>
         <w:pict w14:anchorId="4D5B0960">
-          <v:rect id="_x0000_i1025" style="width:0;height:1.5pt" o:hralign="center" o:hrstd="t" o:hr="t" fillcolor="#a0a0a0" stroked="f"/>
+          <v:rect id="_x0000_i1065" style="width:0;height:1.5pt" o:hralign="center" o:hrstd="t" o:hr="t" fillcolor="#a0a0a0" stroked="f"/>
         </w:pict>
       </w:r>
     </w:p>
@@ -117,13 +162,7 @@
         <w:rPr>
           <w:b/>
         </w:rPr>
-        <w:t>By submitting this assignment the students named above confirm that they have worked on it themselves without any help by other people. If any external resources were used please state which on</w:t>
-      </w:r>
-      <w:r>
-        <w:rPr>
-          <w:b/>
-        </w:rPr>
-        <w:t>es and how they were used:</w:t>
+        <w:t>By submitting this assignment the students named above confirm that they have worked on it themselves without any help by other people. If any external resources were used please state which ones and how they were used:</w:t>
       </w:r>
     </w:p>
     <w:p>
@@ -141,7 +180,7 @@
       </w:pPr>
       <w:r>
         <w:pict w14:anchorId="38839858">
-          <v:rect id="_x0000_i1026" style="width:0;height:1.5pt" o:hralign="center" o:hrstd="t" o:hr="t" fillcolor="#a0a0a0" stroked="f"/>
+          <v:rect id="_x0000_i1066" style="width:0;height:1.5pt" o:hralign="center" o:hrstd="t" o:hr="t" fillcolor="#a0a0a0" stroked="f"/>
         </w:pict>
       </w:r>
     </w:p>
@@ -704,13 +743,7 @@
               <w:rPr>
                 <w:b/>
               </w:rPr>
-              <w:t xml:space="preserve">Average Processing time for </w:t>
-            </w:r>
-            <w:r>
-              <w:rPr>
-                <w:b/>
-              </w:rPr>
-              <w:t>index free Q2 (ms)</w:t>
+              <w:t>Average Processing time for index free Q2 (ms)</w:t>
             </w:r>
           </w:p>
         </w:tc>
@@ -1946,10 +1979,7 @@
               <w:spacing w:line="240" w:lineRule="auto"/>
             </w:pPr>
             <w:r>
-              <w:t>The average time increases as the size of the database increases for both queries</w:t>
-            </w:r>
-            <w:r>
-              <w:t>.</w:t>
+              <w:t>The average time increases as the size of the database increases for both queries.</w:t>
             </w:r>
           </w:p>
           <w:p>
@@ -2025,13 +2055,7 @@
               <w:rPr>
                 <w:b/>
               </w:rPr>
-              <w:t>Compare, contrast and explain the trends observed in Task D to the trends observed in Task B. Discuss the cost-benefit of the index space cost and query perf</w:t>
-            </w:r>
-            <w:r>
-              <w:rPr>
-                <w:b/>
-              </w:rPr>
-              <w:t>ormance.</w:t>
+              <w:t>Compare, contrast and explain the trends observed in Task D to the trends observed in Task B. Discuss the cost-benefit of the index space cost and query performance.</w:t>
             </w:r>
           </w:p>
         </w:tc>
@@ -2238,7 +2262,7 @@
     <w:p>
       <w:r>
         <w:pict w14:anchorId="2B783419">
-          <v:rect id="_x0000_i1027" style="width:0;height:1.5pt" o:hralign="center" o:hrstd="t" o:hr="t" fillcolor="#a0a0a0" stroked="f"/>
+          <v:rect id="_x0000_i1067" style="width:0;height:1.5pt" o:hralign="center" o:hrstd="t" o:hr="t" fillcolor="#a0a0a0" stroked="f"/>
         </w:pict>
       </w:r>
     </w:p>
@@ -2934,13 +2958,7 @@
               <w:spacing w:line="240" w:lineRule="auto"/>
             </w:pPr>
             <w:r>
-              <w:t>7643</w:t>
-            </w:r>
-            <w:r>
-              <w:t>.7ms (</w:t>
-            </w:r>
-            <w:r>
-              <w:t>7</w:t>
+              <w:t>7643.7ms (7</w:t>
             </w:r>
             <w:r>
               <w:t>.6</w:t>
@@ -3120,7 +3138,7 @@
       </w:pPr>
       <w:r>
         <w:pict w14:anchorId="3D736B8A">
-          <v:rect id="_x0000_i1028" style="width:0;height:1.5pt" o:hralign="center" o:hrstd="t" o:hr="t" fillcolor="#a0a0a0" stroked="f"/>
+          <v:rect id="_x0000_i1068" style="width:0;height:1.5pt" o:hralign="center" o:hrstd="t" o:hr="t" fillcolor="#a0a0a0" stroked="f"/>
         </w:pict>
       </w:r>
     </w:p>
@@ -3270,6 +3288,12 @@
               <w:widowControl w:val="0"/>
               <w:spacing w:line="240" w:lineRule="auto"/>
             </w:pPr>
+            <w:r>
+              <w:t>0.0</w:t>
+            </w:r>
+            <w:r>
+              <w:t>7976531982421875</w:t>
+            </w:r>
           </w:p>
         </w:tc>
       </w:tr>
@@ -3311,6 +3335,15 @@
               <w:widowControl w:val="0"/>
               <w:spacing w:line="240" w:lineRule="auto"/>
             </w:pPr>
+            <w:r>
+              <w:t>0</w:t>
+            </w:r>
+            <w:r>
+              <w:t>.</w:t>
+            </w:r>
+            <w:r>
+              <w:t>1404428482055664</w:t>
+            </w:r>
           </w:p>
         </w:tc>
       </w:tr>
@@ -3352,6 +3385,15 @@
               <w:widowControl w:val="0"/>
               <w:spacing w:line="240" w:lineRule="auto"/>
             </w:pPr>
+            <w:r>
+              <w:t>0</w:t>
+            </w:r>
+            <w:r>
+              <w:t>.</w:t>
+            </w:r>
+            <w:r>
+              <w:t>8568572998046875</w:t>
+            </w:r>
           </w:p>
         </w:tc>
       </w:tr>
@@ -3391,8 +3433,20 @@
           <w:p>
             <w:pPr>
               <w:widowControl w:val="0"/>
-              <w:spacing w:line="240" w:lineRule="auto"/>
-            </w:pPr>
+              <w:tabs>
+                <w:tab w:val="left" w:pos="1440"/>
+              </w:tabs>
+              <w:spacing w:line="240" w:lineRule="auto"/>
+            </w:pPr>
+            <w:r>
+              <w:t>8</w:t>
+            </w:r>
+            <w:r>
+              <w:t>.</w:t>
+            </w:r>
+            <w:r>
+              <w:t>481192588806152</w:t>
+            </w:r>
           </w:p>
         </w:tc>
       </w:tr>
@@ -3434,6 +3488,15 @@
               <w:widowControl w:val="0"/>
               <w:spacing w:line="240" w:lineRule="auto"/>
             </w:pPr>
+            <w:r>
+              <w:t>77</w:t>
+            </w:r>
+            <w:r>
+              <w:t>.</w:t>
+            </w:r>
+            <w:r>
+              <w:t>7010440826416</w:t>
+            </w:r>
           </w:p>
         </w:tc>
       </w:tr>
@@ -3516,8 +3579,31 @@
           <w:p>
             <w:pPr>
               <w:widowControl w:val="0"/>
-              <w:spacing w:line="240" w:lineRule="auto"/>
-            </w:pPr>
+              <w:tabs>
+                <w:tab w:val="left" w:pos="8475"/>
+              </w:tabs>
+              <w:spacing w:line="240" w:lineRule="auto"/>
+            </w:pPr>
+            <w:r>
+              <w:t xml:space="preserve">We used the command </w:t>
+            </w:r>
+            <w:r>
+              <w:rPr>
+                <w:b/>
+                <w:bCs/>
+              </w:rPr>
+              <w:t>CREATE INDEX MaxCost On Parts (madeIn, partPrice</w:t>
+            </w:r>
+            <w:r>
+              <w:rPr>
+                <w:b/>
+                <w:bCs/>
+              </w:rPr>
+              <w:t xml:space="preserve">) </w:t>
+            </w:r>
+            <w:r>
+              <w:t xml:space="preserve">to make or index. </w:t>
+            </w:r>
           </w:p>
         </w:tc>
       </w:tr>
@@ -3645,6 +3731,12 @@
               <w:widowControl w:val="0"/>
               <w:spacing w:line="240" w:lineRule="auto"/>
             </w:pPr>
+            <w:r>
+              <w:t>0.0</w:t>
+            </w:r>
+            <w:r>
+              <w:t>3988742828369141</w:t>
+            </w:r>
           </w:p>
         </w:tc>
       </w:tr>
@@ -3686,6 +3778,12 @@
               <w:widowControl w:val="0"/>
               <w:spacing w:line="240" w:lineRule="auto"/>
             </w:pPr>
+            <w:r>
+              <w:t>0.0</w:t>
+            </w:r>
+            <w:r>
+              <w:t>40040016174316406</w:t>
+            </w:r>
           </w:p>
         </w:tc>
       </w:tr>
@@ -3727,6 +3825,12 @@
               <w:widowControl w:val="0"/>
               <w:spacing w:line="240" w:lineRule="auto"/>
             </w:pPr>
+            <w:r>
+              <w:t>0.0</w:t>
+            </w:r>
+            <w:r>
+              <w:t>6110668182373047</w:t>
+            </w:r>
           </w:p>
         </w:tc>
       </w:tr>
@@ -3768,6 +3872,15 @@
               <w:widowControl w:val="0"/>
               <w:spacing w:line="240" w:lineRule="auto"/>
             </w:pPr>
+            <w:r>
+              <w:t>0</w:t>
+            </w:r>
+            <w:r>
+              <w:t>.</w:t>
+            </w:r>
+            <w:r>
+              <w:t>10442733764648438</w:t>
+            </w:r>
           </w:p>
         </w:tc>
       </w:tr>
@@ -3809,6 +3922,12 @@
               <w:widowControl w:val="0"/>
               <w:spacing w:line="240" w:lineRule="auto"/>
             </w:pPr>
+            <w:r>
+              <w:t>0.</w:t>
+            </w:r>
+            <w:r>
+              <w:t>19931793212890625</w:t>
+            </w:r>
           </w:p>
         </w:tc>
       </w:tr>
@@ -3898,7 +4017,7 @@
     <w:p>
       <w:r>
         <w:pict w14:anchorId="0FF1596A">
-          <v:rect id="_x0000_i1029" style="width:0;height:1.5pt" o:hralign="center" o:hrstd="t" o:hr="t" fillcolor="#a0a0a0" stroked="f"/>
+          <v:rect id="_x0000_i1069" style="width:0;height:1.5pt" o:hralign="center" o:hrstd="t" o:hr="t" fillcolor="#a0a0a0" stroked="f"/>
         </w:pict>
       </w:r>
     </w:p>
@@ -3999,13 +4118,7 @@
               <w:rPr>
                 <w:b/>
               </w:rPr>
-              <w:t xml:space="preserve">Average Processing time </w:t>
-            </w:r>
-            <w:r>
-              <w:rPr>
-                <w:b/>
-              </w:rPr>
-              <w:t>for index-free Q5 (ms)</w:t>
+              <w:t>Average Processing time for index-free Q5 (ms)</w:t>
             </w:r>
           </w:p>
         </w:tc>
@@ -5195,7 +5308,7 @@
         <w:rFonts w:ascii="Arial" w:eastAsia="Arial" w:hAnsi="Arial" w:cs="Arial"/>
         <w:sz w:val="22"/>
         <w:szCs w:val="22"/>
-        <w:lang w:val="en" w:eastAsia="en-LS" w:bidi="ar-SA"/>
+        <w:lang w:val="en" w:bidi="ar-SA"/>
       </w:rPr>
     </w:rPrDefault>
     <w:pPrDefault>

</xml_diff>